<commit_message>
Paramétrage pour utiliser les paramètres par défaut: Modification de la documentation et de vizjs-config.component pour que les paramètres par défaut du menu vizjs-config puissent être utilisés afin d'exécuter tous les futurs rapports de la session utilisateur avec des paramètres personnalisés
</commit_message>
<xml_diff>
--- a/docs/mise_en_place_application_angular8_vizjs_10062022.docx
+++ b/docs/mise_en_place_application_angular8_vizjs_10062022.docx
@@ -1382,15 +1382,43 @@
       </w:r>
       <w:proofErr w:type="spellStart"/>
       <w:r>
+        <w:rPr>
+          <w:i/>
+          <w:iCs/>
+        </w:rPr>
         <w:t>authorized_folders</w:t>
       </w:r>
       <w:proofErr w:type="spellEnd"/>
       <w:r>
-        <w:t xml:space="preserve"> » pour y placer l’ensemble des chemins repository autorisés (si /public est renseigné, tous ses sous-dossiers sont bien sur autorisés) </w:t>
+        <w:rPr>
+          <w:b/>
+          <w:bCs/>
+        </w:rPr>
+        <w:t> </w:t>
+      </w:r>
+      <w:r>
+        <w:t xml:space="preserve">» pour y placer l’ensemble des chemins repository autorisés (si /public est renseigné, tous ses sous-dossiers sont bien sur autorisés) </w:t>
       </w:r>
       <w:r>
         <w:t>)</w:t>
       </w:r>
+      <w:r>
+        <w:t>, il faut également modifier le chemin repository utilisé pour récupérer le rapport « </w:t>
+      </w:r>
+      <w:proofErr w:type="spellStart"/>
+      <w:r>
+        <w:rPr>
+          <w:i/>
+          <w:iCs/>
+        </w:rPr>
+        <w:t>custom_config_ic</w:t>
+      </w:r>
+      <w:proofErr w:type="spellEnd"/>
+      <w:r>
+        <w:t> » (c’est un rapport que vous devez créer avec des paramètres non obligatoires, ils seront utilisés pour configurer par défaut tous les futurs rapports que vous exécuterez)</w:t>
+      </w:r>
+    </w:p>
+    <w:p>
       <w:r>
         <w:t> :</w:t>
       </w:r>
@@ -2253,11 +2281,22 @@
       </w:r>
       <w:proofErr w:type="spellStart"/>
       <w:r>
+        <w:rPr>
+          <w:i/>
+          <w:iCs/>
+        </w:rPr>
         <w:t>folder_choice</w:t>
       </w:r>
       <w:proofErr w:type="spellEnd"/>
       <w:r>
-        <w:t xml:space="preserve"> » pour y placer le dossier qui servira de dossier par défaut qui sera chargé quand l’utilisateur arrive sur la page </w:t>
+        <w:rPr>
+          <w:b/>
+          <w:bCs/>
+        </w:rPr>
+        <w:t> </w:t>
+      </w:r>
+      <w:r>
+        <w:t xml:space="preserve">» pour y placer le dossier qui servira de dossier par défaut qui sera chargé quand l’utilisateur arrive sur la page </w:t>
       </w:r>
       <w:proofErr w:type="spellStart"/>
       <w:r>

</xml_diff>